<commit_message>
Commit 3 lesson Learn English D52 -D54
</commit_message>
<xml_diff>
--- a/Learn English-D50.docx
+++ b/Learn English-D50.docx
@@ -139,7 +139,19 @@
               <w:rPr>
                 <w:sz w:val="24"/>
               </w:rPr>
-              <w:t>He emphasised that China was the first partner to have discussed and co-ordinated with ASEAN in COVID-19 response, and joined hands with the bloc to carry out many conrete and practical activities, including sharing information and experience and assisting to improve the capacity of preventing and controlling COVID-19.</w:t>
+              <w:t>He emphasised that China was the first partner to have discussed and co-ordinated with ASEAN in COVID-19 response, and joined hands with the bloc to carry out many con</w:t>
+            </w:r>
+            <w:r>
+              <w:rPr>
+                <w:sz w:val="24"/>
+              </w:rPr>
+              <w:t>c</w:t>
+            </w:r>
+            <w:r>
+              <w:rPr>
+                <w:sz w:val="24"/>
+              </w:rPr>
+              <w:t>rete and practical activities, including sharing information and experience and assisting to improve the capacity of preventing and controlling COVID-19.</w:t>
             </w:r>
           </w:p>
           <w:p>
@@ -193,48 +205,54 @@
                 <w:sz w:val="24"/>
               </w:rPr>
               <w:t>Chinese Premier Li Keqiang affirmed that ASEAN was a high priority in his country’s neighbourhood policy.</w:t>
+            </w:r>
+          </w:p>
+          <w:p>
+            <w:pPr>
+              <w:rPr>
+                <w:sz w:val="24"/>
+              </w:rPr>
+            </w:pPr>
+          </w:p>
+          <w:p>
+            <w:pPr>
+              <w:rPr>
+                <w:sz w:val="24"/>
+              </w:rPr>
+            </w:pPr>
+            <w:r>
+              <w:rPr>
+                <w:sz w:val="24"/>
+              </w:rPr>
+              <w:t>China would continue helping ASEAN with community building, supporting the bloc’s central role in the region, and closely coordinating with it to improve the epidemic response capacity, minimise the pandemic’s socio-economic impact, and help with recovery and sustainable development, he said.</w:t>
+            </w:r>
+          </w:p>
+          <w:p>
+            <w:pPr>
+              <w:rPr>
+                <w:sz w:val="24"/>
+              </w:rPr>
+            </w:pPr>
+          </w:p>
+          <w:p>
+            <w:pPr>
+              <w:rPr>
+                <w:sz w:val="24"/>
+              </w:rPr>
+            </w:pPr>
+            <w:r>
+              <w:rPr>
+                <w:sz w:val="24"/>
+              </w:rPr>
+              <w:t>The Chinese side also pledged close coordination with ASEAN in the development and production of COVID-19 vaccines and medicine, noting that it would actively c</w:t>
             </w:r>
             <w:bookmarkStart w:id="0" w:name="_GoBack"/>
             <w:bookmarkEnd w:id="0"/>
-          </w:p>
-          <w:p>
-            <w:pPr>
-              <w:rPr>
-                <w:sz w:val="24"/>
-              </w:rPr>
-            </w:pPr>
-          </w:p>
-          <w:p>
-            <w:pPr>
-              <w:rPr>
-                <w:sz w:val="24"/>
-              </w:rPr>
-            </w:pPr>
-            <w:r>
-              <w:rPr>
-                <w:sz w:val="24"/>
-              </w:rPr>
-              <w:t>China would continue helping ASEAN with community building, supporting the bloc’s central role in the region, and closely coordinating with it to improve the epidemic response capacity, minimise the pandemic’s socio-economic impact, and help with recovery and sustainable development, he said.</w:t>
-            </w:r>
-          </w:p>
-          <w:p>
-            <w:pPr>
-              <w:rPr>
-                <w:sz w:val="24"/>
-              </w:rPr>
-            </w:pPr>
-          </w:p>
-          <w:p>
-            <w:pPr>
-              <w:rPr>
-                <w:sz w:val="24"/>
-              </w:rPr>
-            </w:pPr>
-            <w:r>
-              <w:rPr>
-                <w:sz w:val="24"/>
-              </w:rPr>
-              <w:t>The Chinese side also pledged close coordination with ASEAN in the development and production of COVID-19 vaccines and medicine, noting that it would actively consider support to promote ASEAN people’s extensive access to vaccines.</w:t>
+            <w:r>
+              <w:rPr>
+                <w:sz w:val="24"/>
+              </w:rPr>
+              <w:t>onsider support to promote ASEAN people’s extensive access to vaccines.</w:t>
             </w:r>
           </w:p>
           <w:p>
@@ -713,28 +731,370 @@
                 <w:b/>
                 <w:sz w:val="24"/>
               </w:rPr>
-              <w:t>S</w:t>
+              <w:t>Substantive</w:t>
             </w:r>
             <w:r>
               <w:rPr>
                 <w:b/>
                 <w:sz w:val="24"/>
               </w:rPr>
-              <w:t>ubstantive</w:t>
-            </w:r>
+              <w:t xml:space="preserve">: </w:t>
+            </w:r>
+            <w:r>
+              <w:rPr>
+                <w:sz w:val="24"/>
+              </w:rPr>
+              <w:t>real or actual.</w:t>
+            </w:r>
+          </w:p>
+          <w:p>
+            <w:pPr>
+              <w:rPr>
+                <w:sz w:val="24"/>
+              </w:rPr>
+            </w:pPr>
+          </w:p>
+          <w:p>
+            <w:pPr>
+              <w:rPr>
+                <w:sz w:val="24"/>
+              </w:rPr>
+            </w:pPr>
+          </w:p>
+          <w:p>
+            <w:pPr>
+              <w:rPr>
+                <w:sz w:val="24"/>
+              </w:rPr>
+            </w:pPr>
+          </w:p>
+          <w:p>
+            <w:pPr>
+              <w:rPr>
+                <w:sz w:val="24"/>
+              </w:rPr>
+            </w:pPr>
+          </w:p>
+          <w:p>
+            <w:pPr>
+              <w:rPr>
+                <w:sz w:val="24"/>
+              </w:rPr>
+            </w:pPr>
+          </w:p>
+          <w:p>
+            <w:pPr>
+              <w:rPr>
+                <w:sz w:val="24"/>
+              </w:rPr>
+            </w:pPr>
+          </w:p>
+          <w:p>
+            <w:pPr>
+              <w:rPr>
+                <w:sz w:val="24"/>
+              </w:rPr>
+            </w:pPr>
+          </w:p>
+          <w:p>
+            <w:pPr>
+              <w:rPr>
+                <w:sz w:val="24"/>
+              </w:rPr>
+            </w:pPr>
+          </w:p>
+          <w:p>
+            <w:pPr>
+              <w:rPr>
+                <w:sz w:val="24"/>
+              </w:rPr>
+            </w:pPr>
+          </w:p>
+          <w:p>
+            <w:pPr>
+              <w:rPr>
+                <w:sz w:val="24"/>
+              </w:rPr>
+            </w:pPr>
+          </w:p>
+          <w:p>
+            <w:pPr>
+              <w:rPr>
+                <w:sz w:val="24"/>
+              </w:rPr>
+            </w:pPr>
+          </w:p>
+          <w:p>
+            <w:pPr>
+              <w:rPr>
+                <w:sz w:val="24"/>
+              </w:rPr>
+            </w:pPr>
+          </w:p>
+          <w:p>
+            <w:pPr>
+              <w:rPr>
+                <w:sz w:val="24"/>
+              </w:rPr>
+            </w:pPr>
+          </w:p>
+          <w:p>
+            <w:pPr>
+              <w:rPr>
+                <w:sz w:val="24"/>
+              </w:rPr>
+            </w:pPr>
             <w:r>
               <w:rPr>
                 <w:b/>
                 <w:sz w:val="24"/>
               </w:rPr>
+              <w:t>Posed</w:t>
+            </w:r>
+            <w:r>
+              <w:rPr>
+                <w:b/>
+                <w:sz w:val="24"/>
+              </w:rPr>
               <w:t xml:space="preserve">: </w:t>
             </w:r>
             <w:r>
               <w:rPr>
                 <w:sz w:val="24"/>
               </w:rPr>
-              <w:t>real or actual.</w:t>
-            </w:r>
+              <w:t>to present oneself insincerely.</w:t>
+            </w:r>
+          </w:p>
+          <w:p>
+            <w:pPr>
+              <w:rPr>
+                <w:sz w:val="24"/>
+              </w:rPr>
+            </w:pPr>
+          </w:p>
+          <w:p>
+            <w:pPr>
+              <w:rPr>
+                <w:sz w:val="24"/>
+              </w:rPr>
+            </w:pPr>
+          </w:p>
+          <w:p>
+            <w:pPr>
+              <w:rPr>
+                <w:sz w:val="24"/>
+              </w:rPr>
+            </w:pPr>
+          </w:p>
+          <w:p>
+            <w:pPr>
+              <w:rPr>
+                <w:sz w:val="24"/>
+              </w:rPr>
+            </w:pPr>
+          </w:p>
+          <w:p>
+            <w:pPr>
+              <w:rPr>
+                <w:sz w:val="24"/>
+              </w:rPr>
+            </w:pPr>
+          </w:p>
+          <w:p>
+            <w:pPr>
+              <w:rPr>
+                <w:sz w:val="24"/>
+              </w:rPr>
+            </w:pPr>
+          </w:p>
+          <w:p>
+            <w:pPr>
+              <w:rPr>
+                <w:sz w:val="24"/>
+              </w:rPr>
+            </w:pPr>
+          </w:p>
+          <w:p>
+            <w:pPr>
+              <w:rPr>
+                <w:sz w:val="24"/>
+              </w:rPr>
+            </w:pPr>
+          </w:p>
+          <w:p>
+            <w:pPr>
+              <w:rPr>
+                <w:sz w:val="24"/>
+              </w:rPr>
+            </w:pPr>
+          </w:p>
+          <w:p>
+            <w:pPr>
+              <w:rPr>
+                <w:sz w:val="24"/>
+              </w:rPr>
+            </w:pPr>
+          </w:p>
+          <w:p>
+            <w:pPr>
+              <w:rPr>
+                <w:sz w:val="24"/>
+              </w:rPr>
+            </w:pPr>
+          </w:p>
+          <w:p>
+            <w:pPr>
+              <w:rPr>
+                <w:sz w:val="24"/>
+              </w:rPr>
+            </w:pPr>
+          </w:p>
+          <w:p>
+            <w:pPr>
+              <w:rPr>
+                <w:sz w:val="24"/>
+              </w:rPr>
+            </w:pPr>
+          </w:p>
+          <w:p>
+            <w:pPr>
+              <w:rPr>
+                <w:sz w:val="24"/>
+              </w:rPr>
+            </w:pPr>
+          </w:p>
+          <w:p>
+            <w:pPr>
+              <w:rPr>
+                <w:sz w:val="24"/>
+              </w:rPr>
+            </w:pPr>
+          </w:p>
+          <w:p>
+            <w:pPr>
+              <w:rPr>
+                <w:sz w:val="24"/>
+              </w:rPr>
+            </w:pPr>
+          </w:p>
+          <w:p>
+            <w:pPr>
+              <w:rPr>
+                <w:sz w:val="24"/>
+              </w:rPr>
+            </w:pPr>
+          </w:p>
+          <w:p>
+            <w:pPr>
+              <w:rPr>
+                <w:sz w:val="24"/>
+              </w:rPr>
+            </w:pPr>
+          </w:p>
+          <w:p>
+            <w:pPr>
+              <w:rPr>
+                <w:sz w:val="24"/>
+              </w:rPr>
+            </w:pPr>
+          </w:p>
+          <w:p>
+            <w:pPr>
+              <w:rPr>
+                <w:sz w:val="24"/>
+              </w:rPr>
+            </w:pPr>
+          </w:p>
+          <w:p>
+            <w:pPr>
+              <w:rPr>
+                <w:sz w:val="24"/>
+              </w:rPr>
+            </w:pPr>
+          </w:p>
+          <w:p>
+            <w:pPr>
+              <w:rPr>
+                <w:sz w:val="24"/>
+              </w:rPr>
+            </w:pPr>
+          </w:p>
+          <w:p>
+            <w:pPr>
+              <w:rPr>
+                <w:sz w:val="24"/>
+              </w:rPr>
+            </w:pPr>
+          </w:p>
+          <w:p>
+            <w:pPr>
+              <w:rPr>
+                <w:sz w:val="24"/>
+              </w:rPr>
+            </w:pPr>
+          </w:p>
+          <w:p>
+            <w:pPr>
+              <w:rPr>
+                <w:sz w:val="24"/>
+              </w:rPr>
+            </w:pPr>
+          </w:p>
+          <w:p>
+            <w:pPr>
+              <w:rPr>
+                <w:sz w:val="24"/>
+              </w:rPr>
+            </w:pPr>
+          </w:p>
+          <w:p>
+            <w:pPr>
+              <w:rPr>
+                <w:sz w:val="24"/>
+              </w:rPr>
+            </w:pPr>
+          </w:p>
+          <w:p>
+            <w:pPr>
+              <w:rPr>
+                <w:sz w:val="24"/>
+              </w:rPr>
+            </w:pPr>
+          </w:p>
+          <w:p>
+            <w:pPr>
+              <w:rPr>
+                <w:sz w:val="24"/>
+              </w:rPr>
+            </w:pPr>
+          </w:p>
+          <w:p>
+            <w:pPr>
+              <w:rPr>
+                <w:sz w:val="24"/>
+              </w:rPr>
+            </w:pPr>
+          </w:p>
+          <w:p>
+            <w:pPr>
+              <w:rPr>
+                <w:sz w:val="24"/>
+              </w:rPr>
+            </w:pPr>
+          </w:p>
+          <w:p>
+            <w:pPr>
+              <w:rPr>
+                <w:sz w:val="24"/>
+              </w:rPr>
+            </w:pPr>
+          </w:p>
+          <w:p>
+            <w:pPr>
+              <w:rPr>
+                <w:sz w:val="24"/>
+              </w:rPr>
+            </w:pPr>
           </w:p>
           <w:p>
             <w:pPr>
@@ -838,280 +1198,110 @@
                 <w:b/>
                 <w:sz w:val="24"/>
               </w:rPr>
-              <w:t>P</w:t>
+              <w:t>Stance</w:t>
             </w:r>
             <w:r>
               <w:rPr>
                 <w:b/>
                 <w:sz w:val="24"/>
               </w:rPr>
-              <w:t>osed</w:t>
-            </w:r>
+              <w:t xml:space="preserve">: </w:t>
+            </w:r>
+            <w:r>
+              <w:rPr>
+                <w:sz w:val="24"/>
+              </w:rPr>
+              <w:t>thái độ, lập trường.</w:t>
+            </w:r>
+          </w:p>
+          <w:p>
+            <w:pPr>
+              <w:rPr>
+                <w:sz w:val="24"/>
+              </w:rPr>
+            </w:pPr>
+          </w:p>
+          <w:p>
+            <w:pPr>
+              <w:rPr>
+                <w:sz w:val="24"/>
+              </w:rPr>
+            </w:pPr>
+          </w:p>
+          <w:p>
+            <w:pPr>
+              <w:rPr>
+                <w:sz w:val="24"/>
+              </w:rPr>
+            </w:pPr>
+          </w:p>
+          <w:p>
+            <w:pPr>
+              <w:rPr>
+                <w:sz w:val="24"/>
+              </w:rPr>
+            </w:pPr>
+          </w:p>
+          <w:p>
+            <w:pPr>
+              <w:rPr>
+                <w:sz w:val="24"/>
+              </w:rPr>
+            </w:pPr>
+          </w:p>
+          <w:p>
+            <w:pPr>
+              <w:rPr>
+                <w:sz w:val="24"/>
+              </w:rPr>
+            </w:pPr>
+          </w:p>
+          <w:p>
+            <w:pPr>
+              <w:rPr>
+                <w:sz w:val="24"/>
+              </w:rPr>
+            </w:pPr>
+          </w:p>
+          <w:p>
+            <w:pPr>
+              <w:rPr>
+                <w:sz w:val="24"/>
+              </w:rPr>
+            </w:pPr>
+          </w:p>
+          <w:p>
+            <w:pPr>
+              <w:rPr>
+                <w:sz w:val="24"/>
+              </w:rPr>
+            </w:pPr>
             <w:r>
               <w:rPr>
                 <w:b/>
                 <w:sz w:val="24"/>
               </w:rPr>
+              <w:t>Aftermath</w:t>
+            </w:r>
+            <w:r>
+              <w:rPr>
+                <w:b/>
+                <w:sz w:val="24"/>
+              </w:rPr>
               <w:t xml:space="preserve">: </w:t>
             </w:r>
             <w:r>
               <w:rPr>
                 <w:sz w:val="24"/>
               </w:rPr>
-              <w:t>to present oneself insincerely.</w:t>
-            </w:r>
-          </w:p>
-          <w:p>
-            <w:pPr>
-              <w:rPr>
-                <w:sz w:val="24"/>
-              </w:rPr>
-            </w:pPr>
-          </w:p>
-          <w:p>
-            <w:pPr>
-              <w:rPr>
-                <w:sz w:val="24"/>
-              </w:rPr>
-            </w:pPr>
-          </w:p>
-          <w:p>
-            <w:pPr>
-              <w:rPr>
-                <w:sz w:val="24"/>
-              </w:rPr>
-            </w:pPr>
-          </w:p>
-          <w:p>
-            <w:pPr>
-              <w:rPr>
-                <w:sz w:val="24"/>
-              </w:rPr>
-            </w:pPr>
-          </w:p>
-          <w:p>
-            <w:pPr>
-              <w:rPr>
-                <w:sz w:val="24"/>
-              </w:rPr>
-            </w:pPr>
-          </w:p>
-          <w:p>
-            <w:pPr>
-              <w:rPr>
-                <w:sz w:val="24"/>
-              </w:rPr>
-            </w:pPr>
-          </w:p>
-          <w:p>
-            <w:pPr>
-              <w:rPr>
-                <w:sz w:val="24"/>
-              </w:rPr>
-            </w:pPr>
-          </w:p>
-          <w:p>
-            <w:pPr>
-              <w:rPr>
-                <w:sz w:val="24"/>
-              </w:rPr>
-            </w:pPr>
-          </w:p>
-          <w:p>
-            <w:pPr>
-              <w:rPr>
-                <w:sz w:val="24"/>
-              </w:rPr>
-            </w:pPr>
-          </w:p>
-          <w:p>
-            <w:pPr>
-              <w:rPr>
-                <w:sz w:val="24"/>
-              </w:rPr>
-            </w:pPr>
-          </w:p>
-          <w:p>
-            <w:pPr>
-              <w:rPr>
-                <w:sz w:val="24"/>
-              </w:rPr>
-            </w:pPr>
-          </w:p>
-          <w:p>
-            <w:pPr>
-              <w:rPr>
-                <w:sz w:val="24"/>
-              </w:rPr>
-            </w:pPr>
-          </w:p>
-          <w:p>
-            <w:pPr>
-              <w:rPr>
-                <w:sz w:val="24"/>
-              </w:rPr>
-            </w:pPr>
-          </w:p>
-          <w:p>
-            <w:pPr>
-              <w:rPr>
-                <w:sz w:val="24"/>
-              </w:rPr>
-            </w:pPr>
-          </w:p>
-          <w:p>
-            <w:pPr>
-              <w:rPr>
-                <w:sz w:val="24"/>
-              </w:rPr>
-            </w:pPr>
-          </w:p>
-          <w:p>
-            <w:pPr>
-              <w:rPr>
-                <w:sz w:val="24"/>
-              </w:rPr>
-            </w:pPr>
-          </w:p>
-          <w:p>
-            <w:pPr>
-              <w:rPr>
-                <w:sz w:val="24"/>
-              </w:rPr>
-            </w:pPr>
-          </w:p>
-          <w:p>
-            <w:pPr>
-              <w:rPr>
-                <w:sz w:val="24"/>
-              </w:rPr>
-            </w:pPr>
-          </w:p>
-          <w:p>
-            <w:pPr>
-              <w:rPr>
-                <w:sz w:val="24"/>
-              </w:rPr>
-            </w:pPr>
-          </w:p>
-          <w:p>
-            <w:pPr>
-              <w:rPr>
-                <w:sz w:val="24"/>
-              </w:rPr>
-            </w:pPr>
-          </w:p>
-          <w:p>
-            <w:pPr>
-              <w:rPr>
-                <w:sz w:val="24"/>
-              </w:rPr>
-            </w:pPr>
-          </w:p>
-          <w:p>
-            <w:pPr>
-              <w:rPr>
-                <w:sz w:val="24"/>
-              </w:rPr>
-            </w:pPr>
-          </w:p>
-          <w:p>
-            <w:pPr>
-              <w:rPr>
-                <w:sz w:val="24"/>
-              </w:rPr>
-            </w:pPr>
-          </w:p>
-          <w:p>
-            <w:pPr>
-              <w:rPr>
-                <w:sz w:val="24"/>
-              </w:rPr>
-            </w:pPr>
-          </w:p>
-          <w:p>
-            <w:pPr>
-              <w:rPr>
-                <w:sz w:val="24"/>
-              </w:rPr>
-            </w:pPr>
-          </w:p>
-          <w:p>
-            <w:pPr>
-              <w:rPr>
-                <w:sz w:val="24"/>
-              </w:rPr>
-            </w:pPr>
-          </w:p>
-          <w:p>
-            <w:pPr>
-              <w:rPr>
-                <w:sz w:val="24"/>
-              </w:rPr>
-            </w:pPr>
-          </w:p>
-          <w:p>
-            <w:pPr>
-              <w:rPr>
-                <w:sz w:val="24"/>
-              </w:rPr>
-            </w:pPr>
-          </w:p>
-          <w:p>
-            <w:pPr>
-              <w:rPr>
-                <w:sz w:val="24"/>
-              </w:rPr>
-            </w:pPr>
-          </w:p>
-          <w:p>
-            <w:pPr>
-              <w:rPr>
-                <w:sz w:val="24"/>
-              </w:rPr>
-            </w:pPr>
-          </w:p>
-          <w:p>
-            <w:pPr>
-              <w:rPr>
-                <w:sz w:val="24"/>
-              </w:rPr>
-            </w:pPr>
-          </w:p>
-          <w:p>
-            <w:pPr>
-              <w:rPr>
-                <w:sz w:val="24"/>
-              </w:rPr>
-            </w:pPr>
-          </w:p>
-          <w:p>
-            <w:pPr>
-              <w:rPr>
-                <w:sz w:val="24"/>
-              </w:rPr>
-            </w:pPr>
-          </w:p>
-          <w:p>
-            <w:pPr>
-              <w:rPr>
-                <w:sz w:val="24"/>
-              </w:rPr>
-            </w:pPr>
-          </w:p>
-          <w:p>
-            <w:pPr>
-              <w:rPr>
-                <w:sz w:val="24"/>
-              </w:rPr>
-            </w:pPr>
-          </w:p>
-          <w:p>
-            <w:pPr>
-              <w:rPr>
-                <w:sz w:val="24"/>
-              </w:rPr>
-            </w:pPr>
+              <w:t>consequence,</w:t>
+            </w:r>
+            <w:r>
+              <w:rPr>
+                <w:sz w:val="24"/>
+              </w:rPr>
+              <w:t xml:space="preserve"> something that results from an event.</w:t>
+            </w:r>
           </w:p>
           <w:p>
             <w:pPr>
@@ -1194,214 +1384,7 @@
                 <w:b/>
                 <w:sz w:val="24"/>
               </w:rPr>
-              <w:t>S</w:t>
-            </w:r>
-            <w:r>
-              <w:rPr>
-                <w:b/>
-                <w:sz w:val="24"/>
-              </w:rPr>
-              <w:t>tance</w:t>
-            </w:r>
-            <w:r>
-              <w:rPr>
-                <w:b/>
-                <w:sz w:val="24"/>
-              </w:rPr>
-              <w:t xml:space="preserve">: </w:t>
-            </w:r>
-            <w:r>
-              <w:rPr>
-                <w:sz w:val="24"/>
-              </w:rPr>
-              <w:t>thái độ, lập trường.</w:t>
-            </w:r>
-          </w:p>
-          <w:p>
-            <w:pPr>
-              <w:rPr>
-                <w:sz w:val="24"/>
-              </w:rPr>
-            </w:pPr>
-          </w:p>
-          <w:p>
-            <w:pPr>
-              <w:rPr>
-                <w:sz w:val="24"/>
-              </w:rPr>
-            </w:pPr>
-          </w:p>
-          <w:p>
-            <w:pPr>
-              <w:rPr>
-                <w:sz w:val="24"/>
-              </w:rPr>
-            </w:pPr>
-          </w:p>
-          <w:p>
-            <w:pPr>
-              <w:rPr>
-                <w:sz w:val="24"/>
-              </w:rPr>
-            </w:pPr>
-          </w:p>
-          <w:p>
-            <w:pPr>
-              <w:rPr>
-                <w:sz w:val="24"/>
-              </w:rPr>
-            </w:pPr>
-          </w:p>
-          <w:p>
-            <w:pPr>
-              <w:rPr>
-                <w:sz w:val="24"/>
-              </w:rPr>
-            </w:pPr>
-          </w:p>
-          <w:p>
-            <w:pPr>
-              <w:rPr>
-                <w:sz w:val="24"/>
-              </w:rPr>
-            </w:pPr>
-          </w:p>
-          <w:p>
-            <w:pPr>
-              <w:rPr>
-                <w:sz w:val="24"/>
-              </w:rPr>
-            </w:pPr>
-          </w:p>
-          <w:p>
-            <w:pPr>
-              <w:rPr>
-                <w:sz w:val="24"/>
-              </w:rPr>
-            </w:pPr>
-            <w:r>
-              <w:rPr>
-                <w:b/>
-                <w:sz w:val="24"/>
-              </w:rPr>
-              <w:t>A</w:t>
-            </w:r>
-            <w:r>
-              <w:rPr>
-                <w:b/>
-                <w:sz w:val="24"/>
-              </w:rPr>
-              <w:t>ftermath</w:t>
-            </w:r>
-            <w:r>
-              <w:rPr>
-                <w:b/>
-                <w:sz w:val="24"/>
-              </w:rPr>
-              <w:t xml:space="preserve">: </w:t>
-            </w:r>
-            <w:r>
-              <w:rPr>
-                <w:sz w:val="24"/>
-              </w:rPr>
-              <w:t>consequence,</w:t>
-            </w:r>
-            <w:r>
-              <w:rPr>
-                <w:sz w:val="24"/>
-              </w:rPr>
-              <w:t xml:space="preserve"> something that results from an event.</w:t>
-            </w:r>
-          </w:p>
-          <w:p>
-            <w:pPr>
-              <w:rPr>
-                <w:sz w:val="24"/>
-              </w:rPr>
-            </w:pPr>
-          </w:p>
-          <w:p>
-            <w:pPr>
-              <w:rPr>
-                <w:sz w:val="24"/>
-              </w:rPr>
-            </w:pPr>
-          </w:p>
-          <w:p>
-            <w:pPr>
-              <w:rPr>
-                <w:sz w:val="24"/>
-              </w:rPr>
-            </w:pPr>
-          </w:p>
-          <w:p>
-            <w:pPr>
-              <w:rPr>
-                <w:sz w:val="24"/>
-              </w:rPr>
-            </w:pPr>
-          </w:p>
-          <w:p>
-            <w:pPr>
-              <w:rPr>
-                <w:sz w:val="24"/>
-              </w:rPr>
-            </w:pPr>
-          </w:p>
-          <w:p>
-            <w:pPr>
-              <w:rPr>
-                <w:sz w:val="24"/>
-              </w:rPr>
-            </w:pPr>
-          </w:p>
-          <w:p>
-            <w:pPr>
-              <w:rPr>
-                <w:sz w:val="24"/>
-              </w:rPr>
-            </w:pPr>
-          </w:p>
-          <w:p>
-            <w:pPr>
-              <w:rPr>
-                <w:sz w:val="24"/>
-              </w:rPr>
-            </w:pPr>
-          </w:p>
-          <w:p>
-            <w:pPr>
-              <w:rPr>
-                <w:sz w:val="24"/>
-              </w:rPr>
-            </w:pPr>
-          </w:p>
-          <w:p>
-            <w:pPr>
-              <w:rPr>
-                <w:sz w:val="24"/>
-              </w:rPr>
-            </w:pPr>
-          </w:p>
-          <w:p>
-            <w:pPr>
-              <w:rPr>
-                <w:sz w:val="24"/>
-              </w:rPr>
-            </w:pPr>
-            <w:r>
-              <w:rPr>
-                <w:b/>
-                <w:sz w:val="24"/>
-              </w:rPr>
-              <w:t>C</w:t>
-            </w:r>
-            <w:r>
-              <w:rPr>
-                <w:b/>
-                <w:sz w:val="24"/>
-              </w:rPr>
-              <w:t>entrality</w:t>
+              <w:t>Centrality</w:t>
             </w:r>
             <w:r>
               <w:rPr>

</xml_diff>